<commit_message>
update OK mapping design doc
</commit_message>
<xml_diff>
--- a/Oklahoma/Mapping the Oklahoma Water Rights web portal data into WaDE 2.docx
+++ b/Oklahoma/Mapping the Oklahoma Water Rights web portal data into WaDE 2.docx
@@ -186,38 +186,30 @@
         <w:pStyle w:val="NormalWeb"/>
         <w:spacing w:before="0" w:beforeAutospacing="0" w:after="0" w:afterAutospacing="0"/>
       </w:pPr>
-      <w:r>
-        <w:fldChar w:fldCharType="begin"/>
-      </w:r>
-      <w:r>
-        <w:instrText xml:space="preserve"> HYPERLINK "http://home-owrb.opendata.arcgis.com/datasets/permitted-surface-water-diversion-points?geometry=-119.379%2C31.373%2C-77.565%</w:instrText>
-      </w:r>
-      <w:r>
-        <w:instrText xml:space="preserve">2C37.701" </w:instrText>
-      </w:r>
-      <w:r>
-        <w:fldChar w:fldCharType="separate"/>
-      </w:r>
-      <w:r>
-        <w:rPr>
-          <w:rStyle w:val="Hyperlink"/>
-          <w:rFonts w:ascii="Arial" w:hAnsi="Arial" w:cs="Arial"/>
-          <w:color w:val="1155CC"/>
-          <w:sz w:val="22"/>
-          <w:szCs w:val="22"/>
-        </w:rPr>
-        <w:t>http://home-owrb.opendata.arcgis.com/datasets/permitted-surface-water-diversion-points?geometry=-119.379%2C31.373%2C-77.565%2C37.701</w:t>
-      </w:r>
-      <w:r>
-        <w:rPr>
-          <w:rStyle w:val="Hyperlink"/>
-          <w:rFonts w:ascii="Arial" w:hAnsi="Arial" w:cs="Arial"/>
-          <w:color w:val="1155CC"/>
-          <w:sz w:val="22"/>
-          <w:szCs w:val="22"/>
-        </w:rPr>
-        <w:fldChar w:fldCharType="end"/>
-      </w:r>
+      <w:hyperlink r:id="rId6" w:history="1">
+        <w:r>
+          <w:rPr>
+            <w:rStyle w:val="Hyperlink"/>
+            <w:rFonts w:ascii="Arial" w:hAnsi="Arial" w:cs="Arial"/>
+            <w:color w:val="1155CC"/>
+            <w:sz w:val="22"/>
+            <w:szCs w:val="22"/>
+          </w:rPr>
+          <w:t>http://home-owrb.opendata.arcgis.com/datasets/permitted-</w:t>
+        </w:r>
+        <w:bookmarkStart w:id="0" w:name="_GoBack"/>
+        <w:bookmarkEnd w:id="0"/>
+        <w:r>
+          <w:rPr>
+            <w:rStyle w:val="Hyperlink"/>
+            <w:rFonts w:ascii="Arial" w:hAnsi="Arial" w:cs="Arial"/>
+            <w:color w:val="1155CC"/>
+            <w:sz w:val="22"/>
+            <w:szCs w:val="22"/>
+          </w:rPr>
+          <w:t>surface-water-diversion-points?geometry=-119.379%2C31.373%2C-77.565%2C37.701</w:t>
+        </w:r>
+      </w:hyperlink>
       <w:r>
         <w:rPr>
           <w:rFonts w:ascii="Arial" w:hAnsi="Arial" w:cs="Arial"/>
@@ -250,7 +242,7 @@
         <w:pStyle w:val="NormalWeb"/>
         <w:spacing w:before="0" w:beforeAutospacing="0" w:after="0" w:afterAutospacing="0"/>
       </w:pPr>
-      <w:hyperlink r:id="rId6" w:history="1">
+      <w:hyperlink r:id="rId7" w:history="1">
         <w:r>
           <w:rPr>
             <w:rStyle w:val="Hyperlink"/>
@@ -294,7 +286,7 @@
         <w:pStyle w:val="NormalWeb"/>
         <w:spacing w:before="0" w:beforeAutospacing="0" w:after="0" w:afterAutospacing="0"/>
       </w:pPr>
-      <w:hyperlink r:id="rId7" w:history="1">
+      <w:hyperlink r:id="rId8" w:history="1">
         <w:r>
           <w:rPr>
             <w:rStyle w:val="Hyperlink"/>
@@ -338,7 +330,7 @@
         <w:pStyle w:val="NormalWeb"/>
         <w:spacing w:before="0" w:beforeAutospacing="0" w:after="0" w:afterAutospacing="0"/>
       </w:pPr>
-      <w:hyperlink r:id="rId8" w:history="1">
+      <w:hyperlink r:id="rId9" w:history="1">
         <w:r>
           <w:rPr>
             <w:rStyle w:val="Hyperlink"/>
@@ -783,42 +775,7 @@
                 <w:sz w:val="22"/>
                 <w:szCs w:val="22"/>
               </w:rPr>
-              <w:t xml:space="preserve">Concatenate </w:t>
-            </w:r>
-            <w:r>
-              <w:rPr>
-                <w:rFonts w:ascii="Arial" w:hAnsi="Arial" w:cs="Arial"/>
-                <w:color w:val="4C4C4C"/>
-                <w:shd w:val="clear" w:color="auto" w:fill="F8F8F8"/>
-              </w:rPr>
-              <w:t>OWRB</w:t>
-            </w:r>
-            <w:r>
-              <w:rPr>
-                <w:rFonts w:ascii="Arial" w:hAnsi="Arial" w:cs="Arial"/>
-                <w:color w:val="000000"/>
-                <w:sz w:val="22"/>
-                <w:szCs w:val="22"/>
-              </w:rPr>
-              <w:t xml:space="preserve"> with “</w:t>
-            </w:r>
-            <w:r>
-              <w:rPr>
-                <w:rFonts w:ascii="Arial" w:hAnsi="Arial" w:cs="Arial"/>
-                <w:color w:val="000000"/>
-                <w:sz w:val="22"/>
-                <w:szCs w:val="22"/>
-              </w:rPr>
-              <w:t>OBJECTID</w:t>
-            </w:r>
-            <w:r>
-              <w:rPr>
-                <w:rFonts w:ascii="Arial" w:hAnsi="Arial" w:cs="Arial"/>
-                <w:color w:val="000000"/>
-                <w:sz w:val="22"/>
-                <w:szCs w:val="22"/>
-              </w:rPr>
-              <w:t>”</w:t>
+              <w:t>Site ID for a given permit number == Allocation native ID</w:t>
             </w:r>
           </w:p>
         </w:tc>
@@ -1315,15 +1272,20 @@
             <w:pPr>
               <w:pStyle w:val="NormalWeb"/>
               <w:spacing w:before="0" w:beforeAutospacing="0" w:after="0" w:afterAutospacing="0"/>
-            </w:pPr>
-            <w:r>
-              <w:rPr>
-                <w:rFonts w:ascii="Arial" w:hAnsi="Arial" w:cs="Arial"/>
-                <w:color w:val="000000"/>
-                <w:sz w:val="22"/>
-                <w:szCs w:val="22"/>
-              </w:rPr>
-              <w:t>OBJECTID</w:t>
+              <w:rPr>
+                <w:color w:val="FF0000"/>
+                <w:highlight w:val="yellow"/>
+              </w:rPr>
+            </w:pPr>
+            <w:r>
+              <w:rPr>
+                <w:rFonts w:ascii="Arial" w:hAnsi="Arial" w:cs="Arial"/>
+                <w:color w:val="FF0000"/>
+                <w:sz w:val="22"/>
+                <w:szCs w:val="22"/>
+                <w:highlight w:val="yellow"/>
+              </w:rPr>
+              <w:t>Permit number</w:t>
             </w:r>
           </w:p>
         </w:tc>
@@ -1344,7 +1306,21 @@
             </w:tcMar>
             <w:hideMark/>
           </w:tcPr>
-          <w:p/>
+          <w:p>
+            <w:pPr>
+              <w:rPr>
+                <w:color w:val="FF0000"/>
+                <w:highlight w:val="yellow"/>
+              </w:rPr>
+            </w:pPr>
+            <w:r>
+              <w:rPr>
+                <w:color w:val="FF0000"/>
+                <w:highlight w:val="yellow"/>
+              </w:rPr>
+              <w:t>Use unique permit number ????</w:t>
+            </w:r>
+          </w:p>
         </w:tc>
       </w:tr>
       <w:tr>
@@ -1412,7 +1388,7 @@
                 <w:sz w:val="22"/>
                 <w:szCs w:val="22"/>
               </w:rPr>
-              <w:t>RECORD_TYPE / PERMIT_TYPE</w:t>
+              <w:t>PERMIT_TYPE</w:t>
             </w:r>
           </w:p>
         </w:tc>
@@ -1437,6 +1413,16 @@
             <w:pPr>
               <w:spacing w:after="240"/>
             </w:pPr>
+            <w:r>
+              <w:t>???</w:t>
+            </w:r>
+            <w:r>
+              <w:rPr>
+                <w:rFonts w:ascii="Arial" w:hAnsi="Arial" w:cs="Arial"/>
+                <w:color w:val="000000"/>
+              </w:rPr>
+              <w:t xml:space="preserve"> RECORD_TYPE / PERMIT_TYPE</w:t>
+            </w:r>
           </w:p>
         </w:tc>
       </w:tr>
@@ -1849,7 +1835,11 @@
             </w:tcMar>
             <w:hideMark/>
           </w:tcPr>
-          <w:p/>
+          <w:p>
+            <w:r>
+              <w:t>?</w:t>
+            </w:r>
+          </w:p>
         </w:tc>
         <w:tc>
           <w:tcPr>
@@ -1924,7 +1914,11 @@
             </w:tcMar>
             <w:hideMark/>
           </w:tcPr>
-          <w:p/>
+          <w:p>
+            <w:r>
+              <w:t>?</w:t>
+            </w:r>
+          </w:p>
         </w:tc>
         <w:tc>
           <w:tcPr>
@@ -2177,7 +2171,11 @@
             </w:tcMar>
             <w:hideMark/>
           </w:tcPr>
-          <w:p/>
+          <w:p>
+            <w:r>
+              <w:t>"Unknown"</w:t>
+            </w:r>
+          </w:p>
         </w:tc>
         <w:tc>
           <w:tcPr>
@@ -2201,14 +2199,34 @@
               <w:pStyle w:val="NormalWeb"/>
               <w:spacing w:before="0" w:beforeAutospacing="0" w:after="0" w:afterAutospacing="0"/>
             </w:pPr>
-            <w:r>
-              <w:rPr>
-                <w:rFonts w:ascii="Arial" w:hAnsi="Arial" w:cs="Arial"/>
-                <w:color w:val="000000"/>
-                <w:sz w:val="22"/>
-                <w:szCs w:val="22"/>
-              </w:rPr>
-              <w:t>Leave it empty for now</w:t>
+            <w:proofErr w:type="gramStart"/>
+            <w:r>
+              <w:rPr>
+                <w:rFonts w:ascii="Arial" w:hAnsi="Arial" w:cs="Arial"/>
+                <w:color w:val="FF0000"/>
+                <w:sz w:val="22"/>
+                <w:szCs w:val="22"/>
+              </w:rPr>
+              <w:t>?</w:t>
+            </w:r>
+            <w:r>
+              <w:rPr>
+                <w:rFonts w:ascii="Arial" w:hAnsi="Arial" w:cs="Arial"/>
+                <w:color w:val="FF0000"/>
+                <w:sz w:val="22"/>
+                <w:szCs w:val="22"/>
+              </w:rPr>
+              <w:t>Leave</w:t>
+            </w:r>
+            <w:proofErr w:type="gramEnd"/>
+            <w:r>
+              <w:rPr>
+                <w:rFonts w:ascii="Arial" w:hAnsi="Arial" w:cs="Arial"/>
+                <w:color w:val="FF0000"/>
+                <w:sz w:val="22"/>
+                <w:szCs w:val="22"/>
+              </w:rPr>
+              <w:t xml:space="preserve"> it empty for now</w:t>
             </w:r>
           </w:p>
         </w:tc>
@@ -2244,7 +2262,16 @@
                 <w:sz w:val="22"/>
                 <w:szCs w:val="22"/>
               </w:rPr>
-              <w:t>AllocationAcreage</w:t>
+              <w:t>Irrigated</w:t>
+            </w:r>
+            <w:r>
+              <w:rPr>
+                <w:rFonts w:ascii="Arial" w:hAnsi="Arial" w:cs="Arial"/>
+                <w:color w:val="000000"/>
+                <w:sz w:val="22"/>
+                <w:szCs w:val="22"/>
+              </w:rPr>
+              <w:t>Acreage</w:t>
             </w:r>
             <w:proofErr w:type="spellEnd"/>
           </w:p>
@@ -2266,7 +2293,14 @@
             </w:tcMar>
             <w:hideMark/>
           </w:tcPr>
-          <w:p/>
+          <w:p>
+            <w:r>
+              <w:rPr>
+                <w:color w:val="FF0000"/>
+              </w:rPr>
+              <w:t>Empty for now</w:t>
+            </w:r>
+          </w:p>
         </w:tc>
         <w:tc>
           <w:tcPr>
@@ -2285,7 +2319,43 @@
             </w:tcMar>
             <w:hideMark/>
           </w:tcPr>
-          <w:p/>
+          <w:p>
+            <w:pPr>
+              <w:pStyle w:val="Heading4"/>
+              <w:shd w:val="clear" w:color="auto" w:fill="F8F8F8"/>
+              <w:spacing w:before="0" w:beforeAutospacing="0" w:after="150" w:afterAutospacing="0"/>
+              <w:rPr>
+                <w:rFonts w:ascii="Avenir Next" w:hAnsi="Avenir Next"/>
+                <w:color w:val="4C4C4C"/>
+                <w:sz w:val="36"/>
+                <w:szCs w:val="36"/>
+              </w:rPr>
+            </w:pPr>
+            <w:proofErr w:type="gramStart"/>
+            <w:r>
+              <w:rPr>
+                <w:rFonts w:ascii="Arial" w:hAnsi="Arial" w:cs="Arial"/>
+                <w:b w:val="0"/>
+                <w:bCs w:val="0"/>
+                <w:color w:val="FF0000"/>
+                <w:sz w:val="22"/>
+                <w:szCs w:val="22"/>
+              </w:rPr>
+              <w:t>?from</w:t>
+            </w:r>
+            <w:proofErr w:type="gramEnd"/>
+            <w:r>
+              <w:rPr>
+                <w:rFonts w:ascii="Arial" w:hAnsi="Arial" w:cs="Arial"/>
+                <w:b w:val="0"/>
+                <w:bCs w:val="0"/>
+                <w:color w:val="FF0000"/>
+                <w:sz w:val="22"/>
+                <w:szCs w:val="22"/>
+              </w:rPr>
+              <w:t xml:space="preserve"> “Areas of Use” with same permit number?</w:t>
+            </w:r>
+          </w:p>
         </w:tc>
       </w:tr>
       <w:tr>
@@ -2375,7 +2445,27 @@
                 <w:sz w:val="22"/>
                 <w:szCs w:val="22"/>
               </w:rPr>
-              <w:t>? we could hard code it but I need to check with them</w:t>
+              <w:t xml:space="preserve">? we could hard code </w:t>
+            </w:r>
+            <w:proofErr w:type="gramStart"/>
+            <w:r>
+              <w:rPr>
+                <w:rFonts w:ascii="Arial" w:hAnsi="Arial" w:cs="Arial"/>
+                <w:color w:val="000000"/>
+                <w:sz w:val="22"/>
+                <w:szCs w:val="22"/>
+              </w:rPr>
+              <w:t>it</w:t>
+            </w:r>
+            <w:proofErr w:type="gramEnd"/>
+            <w:r>
+              <w:rPr>
+                <w:rFonts w:ascii="Arial" w:hAnsi="Arial" w:cs="Arial"/>
+                <w:color w:val="000000"/>
+                <w:sz w:val="22"/>
+                <w:szCs w:val="22"/>
+              </w:rPr>
+              <w:t xml:space="preserve"> but I need to check with them</w:t>
             </w:r>
           </w:p>
         </w:tc>
@@ -2464,7 +2554,27 @@
                 <w:sz w:val="22"/>
                 <w:szCs w:val="22"/>
               </w:rPr>
-              <w:t>?? we could hard code it but I need to check with them</w:t>
+              <w:t xml:space="preserve">?? we could hard code </w:t>
+            </w:r>
+            <w:proofErr w:type="gramStart"/>
+            <w:r>
+              <w:rPr>
+                <w:rFonts w:ascii="Arial" w:hAnsi="Arial" w:cs="Arial"/>
+                <w:color w:val="000000"/>
+                <w:sz w:val="22"/>
+                <w:szCs w:val="22"/>
+              </w:rPr>
+              <w:t>it</w:t>
+            </w:r>
+            <w:proofErr w:type="gramEnd"/>
+            <w:r>
+              <w:rPr>
+                <w:rFonts w:ascii="Arial" w:hAnsi="Arial" w:cs="Arial"/>
+                <w:color w:val="000000"/>
+                <w:sz w:val="22"/>
+                <w:szCs w:val="22"/>
+              </w:rPr>
+              <w:t xml:space="preserve"> but I need to check with them</w:t>
             </w:r>
           </w:p>
         </w:tc>
@@ -2530,7 +2640,7 @@
             <w:r>
               <w:rPr>
                 <w:rFonts w:ascii="Arial" w:hAnsi="Arial" w:cs="Arial"/>
-                <w:color w:val="000000"/>
+                <w:color w:val="FF0000"/>
                 <w:sz w:val="22"/>
                 <w:szCs w:val="22"/>
               </w:rPr>
@@ -2653,6 +2763,7 @@
         <w:spacing w:after="240"/>
       </w:pPr>
       <w:r>
+        <w:lastRenderedPageBreak/>
         <w:br/>
       </w:r>
       <w:r>
@@ -2682,7 +2793,6 @@
           <w:sz w:val="22"/>
           <w:szCs w:val="22"/>
         </w:rPr>
-        <w:lastRenderedPageBreak/>
         <w:t>WaterSources_dim</w:t>
       </w:r>
       <w:proofErr w:type="spellEnd"/>
@@ -3231,6 +3341,7 @@
               <w:t xml:space="preserve"> / </w:t>
             </w:r>
             <w:proofErr w:type="spellStart"/>
+            <w:proofErr w:type="gramStart"/>
             <w:r>
               <w:rPr>
                 <w:rFonts w:ascii="Arial" w:hAnsi="Arial" w:cs="Arial"/>
@@ -3246,6 +3357,7 @@
               </w:rPr>
               <w:t xml:space="preserve"> ?</w:t>
             </w:r>
+            <w:proofErr w:type="gramEnd"/>
           </w:p>
         </w:tc>
       </w:tr>
@@ -3551,9 +3663,9 @@
         <w:tblLook w:val="04A0" w:firstRow="1" w:lastRow="0" w:firstColumn="1" w:lastColumn="0" w:noHBand="0" w:noVBand="1"/>
       </w:tblPr>
       <w:tblGrid>
-        <w:gridCol w:w="3084"/>
-        <w:gridCol w:w="1891"/>
-        <w:gridCol w:w="4385"/>
+        <w:gridCol w:w="3131"/>
+        <w:gridCol w:w="1778"/>
+        <w:gridCol w:w="4451"/>
       </w:tblGrid>
       <w:tr>
         <w:tc>
@@ -3853,48 +3965,46 @@
                 <w:rFonts w:ascii="Arial" w:eastAsia="Times New Roman" w:hAnsi="Arial" w:cs="Arial"/>
                 <w:color w:val="000000"/>
               </w:rPr>
-              <w:t>OBNJECTID</w:t>
-            </w:r>
-          </w:p>
-          <w:p>
-            <w:pPr>
-              <w:spacing w:after="0" w:line="240" w:lineRule="auto"/>
-              <w:rPr>
-                <w:rFonts w:ascii="Times New Roman" w:eastAsia="Times New Roman" w:hAnsi="Times New Roman" w:cs="Times New Roman"/>
-                <w:sz w:val="24"/>
-                <w:szCs w:val="24"/>
-              </w:rPr>
-            </w:pPr>
-          </w:p>
-        </w:tc>
-        <w:tc>
-          <w:tcPr>
-            <w:tcW w:w="0" w:type="auto"/>
-            <w:tcBorders>
-              <w:top w:val="single" w:sz="8" w:space="0" w:color="000000"/>
-              <w:left w:val="single" w:sz="8" w:space="0" w:color="000000"/>
-              <w:bottom w:val="single" w:sz="8" w:space="0" w:color="000000"/>
-              <w:right w:val="single" w:sz="8" w:space="0" w:color="000000"/>
-            </w:tcBorders>
-            <w:tcMar>
-              <w:top w:w="100" w:type="dxa"/>
-              <w:left w:w="100" w:type="dxa"/>
-              <w:bottom w:w="100" w:type="dxa"/>
-              <w:right w:w="100" w:type="dxa"/>
-            </w:tcMar>
-            <w:hideMark/>
-          </w:tcPr>
-          <w:p>
-            <w:pPr>
-              <w:spacing w:after="0" w:line="240" w:lineRule="auto"/>
-              <w:rPr>
-                <w:rFonts w:ascii="Times New Roman" w:eastAsia="Times New Roman" w:hAnsi="Times New Roman" w:cs="Times New Roman"/>
-                <w:sz w:val="24"/>
-                <w:szCs w:val="24"/>
-              </w:rPr>
-            </w:pPr>
-            <w:bookmarkStart w:id="0" w:name="_GoBack"/>
-            <w:bookmarkEnd w:id="0"/>
+              <w:t>OBJECTID</w:t>
+            </w:r>
+          </w:p>
+          <w:p>
+            <w:pPr>
+              <w:spacing w:after="0" w:line="240" w:lineRule="auto"/>
+              <w:rPr>
+                <w:rFonts w:ascii="Times New Roman" w:eastAsia="Times New Roman" w:hAnsi="Times New Roman" w:cs="Times New Roman"/>
+                <w:sz w:val="24"/>
+                <w:szCs w:val="24"/>
+              </w:rPr>
+            </w:pPr>
+          </w:p>
+        </w:tc>
+        <w:tc>
+          <w:tcPr>
+            <w:tcW w:w="0" w:type="auto"/>
+            <w:tcBorders>
+              <w:top w:val="single" w:sz="8" w:space="0" w:color="000000"/>
+              <w:left w:val="single" w:sz="8" w:space="0" w:color="000000"/>
+              <w:bottom w:val="single" w:sz="8" w:space="0" w:color="000000"/>
+              <w:right w:val="single" w:sz="8" w:space="0" w:color="000000"/>
+            </w:tcBorders>
+            <w:tcMar>
+              <w:top w:w="100" w:type="dxa"/>
+              <w:left w:w="100" w:type="dxa"/>
+              <w:bottom w:w="100" w:type="dxa"/>
+              <w:right w:w="100" w:type="dxa"/>
+            </w:tcMar>
+            <w:hideMark/>
+          </w:tcPr>
+          <w:p>
+            <w:pPr>
+              <w:spacing w:after="0" w:line="240" w:lineRule="auto"/>
+              <w:rPr>
+                <w:rFonts w:ascii="Times New Roman" w:eastAsia="Times New Roman" w:hAnsi="Times New Roman" w:cs="Times New Roman"/>
+                <w:sz w:val="24"/>
+                <w:szCs w:val="24"/>
+              </w:rPr>
+            </w:pPr>
           </w:p>
         </w:tc>
       </w:tr>
@@ -4782,6 +4892,7 @@
                 <w:rFonts w:ascii="Arial" w:eastAsia="Times New Roman" w:hAnsi="Arial" w:cs="Arial"/>
                 <w:color w:val="000000"/>
               </w:rPr>
+              <w:lastRenderedPageBreak/>
               <w:t>GNISCodeCV</w:t>
             </w:r>
             <w:proofErr w:type="spellEnd"/>
@@ -5038,8 +5149,8 @@
         <w:tblLook w:val="04A0" w:firstRow="1" w:lastRow="0" w:firstColumn="1" w:lastColumn="0" w:noHBand="0" w:noVBand="1"/>
       </w:tblPr>
       <w:tblGrid>
-        <w:gridCol w:w="6156"/>
-        <w:gridCol w:w="3204"/>
+        <w:gridCol w:w="5239"/>
+        <w:gridCol w:w="4121"/>
       </w:tblGrid>
       <w:tr>
         <w:tc>
@@ -5180,6 +5291,22 @@
                 <w:szCs w:val="24"/>
               </w:rPr>
             </w:pPr>
+            <w:r>
+              <w:rPr>
+                <w:rFonts w:ascii="Arial" w:eastAsia="Times New Roman" w:hAnsi="Arial" w:cs="Arial"/>
+                <w:color w:val="222222"/>
+                <w:shd w:val="clear" w:color="auto" w:fill="FFFFFF"/>
+              </w:rPr>
+              <w:t>OWRB</w:t>
+            </w:r>
+            <w:r>
+              <w:rPr>
+                <w:rFonts w:ascii="Arial" w:eastAsia="Times New Roman" w:hAnsi="Arial" w:cs="Arial"/>
+                <w:color w:val="222222"/>
+                <w:shd w:val="clear" w:color="auto" w:fill="FFFFFF"/>
+              </w:rPr>
+              <w:t xml:space="preserve"> </w:t>
+            </w:r>
             <w:r>
               <w:rPr>
                 <w:rFonts w:ascii="Arial" w:eastAsia="Times New Roman" w:hAnsi="Arial" w:cs="Arial"/>
@@ -5800,6 +5927,14 @@
                 <w:shd w:val="clear" w:color="auto" w:fill="FFFFFF"/>
               </w:rPr>
               <w:t>AF</w:t>
+            </w:r>
+            <w:r>
+              <w:rPr>
+                <w:rFonts w:ascii="Arial" w:eastAsia="Times New Roman" w:hAnsi="Arial" w:cs="Arial"/>
+                <w:color w:val="222222"/>
+                <w:shd w:val="clear" w:color="auto" w:fill="FFFFFF"/>
+              </w:rPr>
+              <w:t>Y</w:t>
             </w:r>
           </w:p>
         </w:tc>
@@ -6165,7 +6300,23 @@
                 <w:rFonts w:ascii="Arial" w:eastAsia="Times New Roman" w:hAnsi="Arial" w:cs="Arial"/>
                 <w:color w:val="000000"/>
               </w:rPr>
-              <w:t xml:space="preserve">Use the same like the </w:t>
+              <w:t xml:space="preserve">Use the same </w:t>
+            </w:r>
+            <w:proofErr w:type="gramStart"/>
+            <w:r>
+              <w:rPr>
+                <w:rFonts w:ascii="Arial" w:eastAsia="Times New Roman" w:hAnsi="Arial" w:cs="Arial"/>
+                <w:color w:val="000000"/>
+              </w:rPr>
+              <w:t>like</w:t>
+            </w:r>
+            <w:proofErr w:type="gramEnd"/>
+            <w:r>
+              <w:rPr>
+                <w:rFonts w:ascii="Arial" w:eastAsia="Times New Roman" w:hAnsi="Arial" w:cs="Arial"/>
+                <w:color w:val="000000"/>
+              </w:rPr>
+              <w:t xml:space="preserve"> the </w:t>
             </w:r>
             <w:proofErr w:type="spellStart"/>
             <w:r>
@@ -6808,6 +6959,25 @@
     <w:name w:val="Normal"/>
     <w:qFormat/>
   </w:style>
+  <w:style w:type="paragraph" w:styleId="Heading4">
+    <w:name w:val="heading 4"/>
+    <w:basedOn w:val="Normal"/>
+    <w:link w:val="Heading4Char"/>
+    <w:uiPriority w:val="9"/>
+    <w:qFormat/>
+    <w:rsid w:val="00D755B7"/>
+    <w:pPr>
+      <w:spacing w:before="100" w:beforeAutospacing="1" w:after="100" w:afterAutospacing="1" w:line="240" w:lineRule="auto"/>
+      <w:outlineLvl w:val="3"/>
+    </w:pPr>
+    <w:rPr>
+      <w:rFonts w:ascii="Times New Roman" w:eastAsia="Times New Roman" w:hAnsi="Times New Roman" w:cs="Times New Roman"/>
+      <w:b/>
+      <w:bCs/>
+      <w:sz w:val="24"/>
+      <w:szCs w:val="24"/>
+    </w:rPr>
+  </w:style>
   <w:style w:type="character" w:default="1" w:styleId="DefaultParagraphFont">
     <w:name w:val="Default Paragraph Font"/>
     <w:uiPriority w:val="1"/>
@@ -6908,6 +7078,20 @@
     <w:rPr>
       <w:color w:val="954F72" w:themeColor="followedHyperlink"/>
       <w:u w:val="single"/>
+    </w:rPr>
+  </w:style>
+  <w:style w:type="character" w:customStyle="1" w:styleId="Heading4Char">
+    <w:name w:val="Heading 4 Char"/>
+    <w:basedOn w:val="DefaultParagraphFont"/>
+    <w:link w:val="Heading4"/>
+    <w:uiPriority w:val="9"/>
+    <w:rsid w:val="00D755B7"/>
+    <w:rPr>
+      <w:rFonts w:ascii="Times New Roman" w:eastAsia="Times New Roman" w:hAnsi="Times New Roman" w:cs="Times New Roman"/>
+      <w:b/>
+      <w:bCs/>
+      <w:sz w:val="24"/>
+      <w:szCs w:val="24"/>
     </w:rPr>
   </w:style>
 </w:styles>

</xml_diff>